<commit_message>
Added more details to final writeup
</commit_message>
<xml_diff>
--- a/final-submission/Final writeup.docx
+++ b/final-submission/Final writeup.docx
@@ -220,6 +220,24 @@
     </w:p>
     <w:p>
       <w:pPr>
+        <w:pStyle w:val="ListBullet"/>
+        <w:rPr>
+          <w:rFonts w:ascii="Georgia" w:hAnsi="Georgia"/>
+          <w:lang w:val="en-US"/>
+        </w:rPr>
+      </w:pPr>
+      <w:r>
+        <w:rPr>
+          <w:rFonts w:ascii="Georgia" w:hAnsi="Georgia"/>
+          <w:lang w:val="en-US"/>
+        </w:rPr>
+        <w:t>Setting deadlines for tasks</w:t>
+      </w:r>
+      <w:bookmarkStart w:id="0" w:name="_GoBack"/>
+      <w:bookmarkEnd w:id="0"/>
+    </w:p>
+    <w:p>
+      <w:pPr>
         <w:rPr>
           <w:rFonts w:ascii="Georgia" w:hAnsi="Georgia"/>
           <w:lang w:val="en-US"/>
@@ -266,6 +284,29 @@
         </w:rPr>
         <w:t>I managed to deploy my application to Heroku.</w:t>
       </w:r>
+      <w:r>
+        <w:rPr>
+          <w:rFonts w:ascii="Georgia" w:hAnsi="Georgia"/>
+          <w:lang w:val="en-US"/>
+        </w:rPr>
+        <w:t xml:space="preserve"> To save time deploying, I set up a continuous integration/development pipeline from my </w:t>
+      </w:r>
+      <w:proofErr w:type="spellStart"/>
+      <w:r>
+        <w:rPr>
+          <w:rFonts w:ascii="Georgia" w:hAnsi="Georgia"/>
+          <w:lang w:val="en-US"/>
+        </w:rPr>
+        <w:t>Github</w:t>
+      </w:r>
+      <w:proofErr w:type="spellEnd"/>
+      <w:r>
+        <w:rPr>
+          <w:rFonts w:ascii="Georgia" w:hAnsi="Georgia"/>
+          <w:lang w:val="en-US"/>
+        </w:rPr>
+        <w:t xml:space="preserve"> repo to Heroku. </w:t>
+      </w:r>
     </w:p>
     <w:p>
       <w:pPr>
@@ -604,16 +645,36 @@
         </w:rPr>
         <w:t>Final thoughts</w:t>
       </w:r>
-      <w:bookmarkStart w:id="0" w:name="_GoBack"/>
-      <w:bookmarkEnd w:id="0"/>
-    </w:p>
-    <w:p>
-      <w:pPr>
-        <w:rPr>
-          <w:rFonts w:ascii="Georgia" w:hAnsi="Georgia"/>
-          <w:lang w:val="en-US"/>
-        </w:rPr>
-      </w:pPr>
+    </w:p>
+    <w:p>
+      <w:pPr>
+        <w:rPr>
+          <w:rFonts w:ascii="Georgia" w:hAnsi="Georgia"/>
+          <w:lang w:val="en-US"/>
+        </w:rPr>
+      </w:pPr>
+      <w:r>
+        <w:rPr>
+          <w:rFonts w:ascii="Georgia" w:hAnsi="Georgia"/>
+          <w:lang w:val="en-US"/>
+        </w:rPr>
+        <w:t xml:space="preserve">I am pleased that I was able to create a full-fledged working application with React on Rails. Previously, while I </w:t>
+      </w:r>
+      <w:r>
+        <w:rPr>
+          <w:rFonts w:ascii="Georgia" w:hAnsi="Georgia"/>
+          <w:lang w:val="en-US"/>
+        </w:rPr>
+        <w:t xml:space="preserve">dabbled in Ruby on Rails, I had problems progressing with my projects because of installation issues and a lack of understanding of web </w:t>
+      </w:r>
+      <w:r>
+        <w:rPr>
+          <w:rFonts w:ascii="Georgia" w:hAnsi="Georgia"/>
+          <w:lang w:val="en-US"/>
+        </w:rPr>
+        <w:lastRenderedPageBreak/>
+        <w:t xml:space="preserve">development principles. In the course of developing this app, I tried to push myself the hardest I could, and am happy with the result. </w:t>
+      </w:r>
     </w:p>
     <w:sectPr>
       <w:pgSz w:w="11900" w:h="16840"/>

</xml_diff>